<commit_message>
exec_summ draft done, need to proof
</commit_message>
<xml_diff>
--- a/docs/appendix2.docx
+++ b/docs/appendix2.docx
@@ -77,7 +77,7 @@
         <w:pStyle w:val="BodyText"/>
       </w:pPr>
       <w:r>
-        <w:t xml:space="preserve">Among all watersheds, flow estimates under reference conditions (Figure 1) were highest during winter to early spring (January through April) when flows &gt; 100 cfs were more common. Similarly, flows &lt; 1 cfs were more common during the summer and fall. A general gradient of decreasing flow from the upper to lower catchments was also observed. For example, flow estimates for the Upper Santa Ana catchment were generally higher than those for the Lower Santa Ana.</w:t>
+        <w:t xml:space="preserve">Among all watersheds, flow estimates under reference conditions (Figure 1) were highest during winter to early spring (January through April) when flows &gt; 100 cfs were more common. Similarly, flows &lt; 1 cfs were more common during the summer and fall. A general gradient of decreasing flow from the upper to lower catchments was also observed. For example, flow estimates for the Upper Santa Ana catchment were generally higher than those for the Lower Santa Ana. Flow estimates also increased as expected under different climate conditions such that greater flow was estimated during wet years.</w:t>
       </w:r>
     </w:p>
     <w:p>
@@ -85,7 +85,7 @@
         <w:pStyle w:val="BodyText"/>
       </w:pPr>
       <w:r>
-        <w:t xml:space="preserve">Flow estimates also increased as expected under different climate conditions such that greater flow was estimated during wet years (Figure 2). Diminishing flow was the most common prediction under anthropogenic conditions, although some exceptions were observed. Stream reaches were more likely to remain stable during the winter, particularly in December. Flow conditions were also more likely to be stable during wet years. Interestingly, stream conditions in January under normal precipitation were most likely to be inflated, whereas conditions were expected to be stable during wet years. Patterns between catchments were generally consistent.</w:t>
+        <w:t xml:space="preserve">Diminishing flow was the most common prediction under anthropogenic conditions, although some exceptions were observed (Figure 2). Stream reaches were more likely to remain stable during the winter, particularly in December. Flow conditions were also more likely to be stable during wet years. Interestingly, stream conditions in January under normal precipitation were most likely to be inflated, whereas conditions were expected to be stable during wet years. Patterns between catchments were generally consistent.</w:t>
       </w:r>
     </w:p>
     <w:p>
@@ -306,7 +306,7 @@
     </w:lvl>
   </w:abstractNum>
   <w:abstractNum w:abstractNumId="990">
-    <w:nsid w:val="c6f65d0e"/>
+    <w:nsid w:val="f396fb17"/>
     <w:multiLevelType w:val="multilevel"/>
     <w:lvl w:ilvl="0">
       <w:numFmt w:val="bullet"/>

</xml_diff>

<commit_message>
exec_summ proofed, to Rafi
</commit_message>
<xml_diff>
--- a/docs/appendix2.docx
+++ b/docs/appendix2.docx
@@ -97,7 +97,7 @@
           <wp:inline>
             <wp:extent cx="5334000" cy="6096000"/>
             <wp:effectExtent b="0" l="0" r="0" t="0"/>
-            <wp:docPr descr="Figure 1: Number of stream miles for the estimated discharge (&lt; 1 cfs, 1 - 10 cfs, 10 - 100 cfs, &gt; 100 cfs) under reference conditions. Discharges were also estimated for different climatic scenarios for years that were dry, normal, or wet." id="1" name="Picture"/>
+            <wp:docPr descr="Figure 1: Number of stream miles for the estimated discharge (&lt; 1 cfs, 1 - 10 cfs, 10 - 100 cfs, &gt; 100 cfs) under reference conditions. Discharges were also estimated for different climate scenarios for years that were dry, normal, or wet." id="1" name="Picture"/>
             <a:graphic>
               <a:graphicData uri="http://schemas.openxmlformats.org/drawingml/2006/picture">
                 <pic:pic>
@@ -140,7 +140,7 @@
         <w:pStyle w:val="ImageCaption"/>
       </w:pPr>
       <w:r>
-        <w:t xml:space="preserve">Figure 1: Number of stream miles for the estimated discharge (&lt; 1 cfs, 1 - 10 cfs, 10 - 100 cfs, &gt; 100 cfs) under reference conditions. Discharges were also estimated for different climatic scenarios for years that were dry, normal, or wet.</w:t>
+        <w:t xml:space="preserve">Figure 1: Number of stream miles for the estimated discharge (&lt; 1 cfs, 1 - 10 cfs, 10 - 100 cfs, &gt; 100 cfs) under reference conditions. Discharges were also estimated for different climate scenarios for years that were dry, normal, or wet.</w:t>
       </w:r>
     </w:p>
     <w:p>
@@ -152,7 +152,7 @@
           <wp:inline>
             <wp:extent cx="5334000" cy="6096000"/>
             <wp:effectExtent b="0" l="0" r="0" t="0"/>
-            <wp:docPr descr="Figure 2: Number of stream miles for the estimated likelihood of a change discharge as inflating, diminishing, or remaining stable under anthropogenic conditions. Likelihoods were estimated for different climatic scenarios for years that were dry, normal, or wet." id="1" name="Picture"/>
+            <wp:docPr descr="Figure 2: Number of stream miles for the estimated likelihood of a change in discharge as inflating, remaining stable, or diminishing under anthropogenic conditions. Likelihoods were estimated for different climate scenarios for years that were dry, normal, or wet." id="1" name="Picture"/>
             <a:graphic>
               <a:graphicData uri="http://schemas.openxmlformats.org/drawingml/2006/picture">
                 <pic:pic>
@@ -195,7 +195,7 @@
         <w:pStyle w:val="ImageCaption"/>
       </w:pPr>
       <w:r>
-        <w:t xml:space="preserve">Figure 2: Number of stream miles for the estimated likelihood of a change discharge as inflating, diminishing, or remaining stable under anthropogenic conditions. Likelihoods were estimated for different climatic scenarios for years that were dry, normal, or wet.</w:t>
+        <w:t xml:space="preserve">Figure 2: Number of stream miles for the estimated likelihood of a change in discharge as inflating, remaining stable, or diminishing under anthropogenic conditions. Likelihoods were estimated for different climate scenarios for years that were dry, normal, or wet.</w:t>
       </w:r>
     </w:p>
     <w:sectPr/>
@@ -306,7 +306,7 @@
     </w:lvl>
   </w:abstractNum>
   <w:abstractNum w:abstractNumId="990">
-    <w:nsid w:val="f396fb17"/>
+    <w:nsid w:val="b94179ef"/>
     <w:multiLevelType w:val="multilevel"/>
     <w:lvl w:ilvl="0">
       <w:numFmt w:val="bullet"/>

</xml_diff>

<commit_message>
working on rafi, eric edits
</commit_message>
<xml_diff>
--- a/docs/appendix2.docx
+++ b/docs/appendix2.docx
@@ -69,7 +69,7 @@
         <w:pStyle w:val="FirstParagraph"/>
       </w:pPr>
       <w:r>
-        <w:t xml:space="preserve">Modelled flow estimates from 3447 stream reaches in 5 catchments in Southern California were summarized to quantify stream miles under different hydrologic conditions. Flow estimates were based on reference scenarios under historical, non-impacted land use conditions and anthropogenic scenarios under current, developed conditions. For each condition, monthly flow was estimated for climate variation characterized as dry, normal, and wet years. Likelihood of flow conditions inflating, diminishing, or remaining stable was also summarized for each watershed.</w:t>
+        <w:t xml:space="preserve">Modelled flow estimates from 3447 stream reaches in five catchments in Southern California were summarized to quantify stream miles under different hydrologic conditions. Flow estimates were based on reference scenarios under historical, non-impacted land use conditions. Monthly flow was estimated for dry, normal, and wet years. Likelihood of flow conditions inflating, diminishing, or remaining stable under present-day land cover was also summarized for each watershed.</w:t>
       </w:r>
     </w:p>
     <w:p>
@@ -77,7 +77,7 @@
         <w:pStyle w:val="BodyText"/>
       </w:pPr>
       <w:r>
-        <w:t xml:space="preserve">Among all watersheds, flow estimates under reference conditions (Figure 1) were highest during winter to early spring (January through April) when flows &gt; 100 cfs were more common. Similarly, flows &lt; 1 cfs were more common during the summer and fall. A general gradient of decreasing flow from the upper to lower catchments was also observed. For example, flow estimates for the Upper Santa Ana catchment were generally higher than those for the Lower Santa Ana. Flow estimates also increased as expected under different climate conditions such that greater flow was estimated during wet years.</w:t>
+        <w:t xml:space="preserve">Historic flows were estimated to be highest in the high elevations of the San Gabriel, San Bernardino, and San Jacinto mountains, while the lowest flows were in the inland valleys (Figure 1). Flow estimates for the Upper Santa Ana were generally higher than those for the Lower Santa Ana. Flow estimates also increased as expected under different climate conditions such that greater flow was estimated during wet years.</w:t>
       </w:r>
     </w:p>
     <w:p>
@@ -85,24 +85,32 @@
         <w:pStyle w:val="BodyText"/>
       </w:pPr>
       <w:r>
-        <w:t xml:space="preserve">Diminishing flow was the most common prediction under anthropogenic conditions, although some exceptions were observed (Figure 2). Stream reaches were more likely to remain stable during the winter, particularly in December. Flow conditions were also more likely to be stable during wet years. Interestingly, stream conditions in January under normal precipitation were most likely to be inflated, whereas conditions were expected to be stable during wet years. Patterns between catchments were generally consistent.</w:t>
+        <w:t xml:space="preserve">Estimates were highest during winter to early spring (January through April) when estimated flows &gt; 100 cfs were more common, across all watersheds (Figure 2, Table 1). Similarly, low flows &lt; 1 cfs were more common during the summer and fall. Unsurprisingly, flows were higher in wet conditions than dry, although this impact was more obvious in some watersheds (e.g., Upper Santa Ana) than others (e.g., Lower Santa Ana). Late summer flows over 10 cfs were limited to small portions of the region—and nearly eliminated from certain watersheds (e.g., San Jacinto, Lower Santa Ana), even in wet years.</w:t>
       </w:r>
     </w:p>
     <w:p>
       <w:pPr>
+        <w:pStyle w:val="BodyText"/>
+      </w:pPr>
+      <w:r>
+        <w:t xml:space="preserve">Diminishing flow was the most common prediction under anthropogenic conditions, although some exceptions were observed (Figure 3, Table 2). Stream reaches were more likely to remain stable during the winter, particularly in December. Flow conditions were also more likely to be stable during wet years. Interestingly, stream conditions in January under normal precipitation were most likely to be inflated, whereas conditions were expected to be stable during wet years. Patterns between catchments were generally consistent.</w:t>
+      </w:r>
+    </w:p>
+    <w:p>
+      <w:pPr>
         <w:pStyle w:val="FigureWithCaption"/>
       </w:pPr>
       <w:r>
         <w:drawing>
           <wp:inline>
-            <wp:extent cx="5334000" cy="6096000"/>
+            <wp:extent cx="5334000" cy="4953000"/>
             <wp:effectExtent b="0" l="0" r="0" t="0"/>
-            <wp:docPr descr="Figure 1: Number of stream miles for the estimated discharge (&lt; 1 cfs, 1 - 10 cfs, 10 - 100 cfs, &gt; 100 cfs) under reference conditions. Discharges were also estimated for different climate scenarios for years that were dry, normal, or wet." id="1" name="Picture"/>
+            <wp:docPr descr="Estimated flow under historic (reference) conditions." id="1" name="Picture"/>
             <a:graphic>
               <a:graphicData uri="http://schemas.openxmlformats.org/drawingml/2006/picture">
                 <pic:pic>
                   <pic:nvPicPr>
-                    <pic:cNvPr descr="figs/refplot-1.png" id="0" name="Picture"/>
+                    <pic:cNvPr descr="figs/unnamed-chunk-2-1.png" id="0" name="Picture"/>
                     <pic:cNvPicPr>
                       <a:picLocks noChangeArrowheads="1" noChangeAspect="1"/>
                     </pic:cNvPicPr>
@@ -116,7 +124,7 @@
                   <pic:spPr bwMode="auto">
                     <a:xfrm>
                       <a:off x="0" y="0"/>
-                      <a:ext cx="5334000" cy="6096000"/>
+                      <a:ext cx="5334000" cy="4953000"/>
                     </a:xfrm>
                     <a:prstGeom prst="rect">
                       <a:avLst/>
@@ -140,7 +148,7 @@
         <w:pStyle w:val="ImageCaption"/>
       </w:pPr>
       <w:r>
-        <w:t xml:space="preserve">Figure 1: Number of stream miles for the estimated discharge (&lt; 1 cfs, 1 - 10 cfs, 10 - 100 cfs, &gt; 100 cfs) under reference conditions. Discharges were also estimated for different climate scenarios for years that were dry, normal, or wet.</w:t>
+        <w:t xml:space="preserve">Estimated flow under historic (reference) conditions.</w:t>
       </w:r>
     </w:p>
     <w:p>
@@ -150,14 +158,14 @@
       <w:r>
         <w:drawing>
           <wp:inline>
-            <wp:extent cx="5334000" cy="6096000"/>
+            <wp:extent cx="4620126" cy="5544151"/>
             <wp:effectExtent b="0" l="0" r="0" t="0"/>
-            <wp:docPr descr="Figure 2: Number of stream miles for the estimated likelihood of a change in discharge as inflating, remaining stable, or diminishing under anthropogenic conditions. Likelihoods were estimated for different climate scenarios for years that were dry, normal, or wet." id="1" name="Picture"/>
+            <wp:docPr descr="Figure 1: Percent stream miles for the estimated discharge (&lt; 1 cfs, 1 - 10 cfs, 10 - 100 cfs, &gt; 100 cfs) under reference conditions. Discharges were also estimated for different climate scenarios for years that were dry, normal, or wet." id="1" name="Picture"/>
             <a:graphic>
               <a:graphicData uri="http://schemas.openxmlformats.org/drawingml/2006/picture">
                 <pic:pic>
                   <pic:nvPicPr>
-                    <pic:cNvPr descr="figs/anthroplot-1.png" id="0" name="Picture"/>
+                    <pic:cNvPr descr="figs/refplot-1.png" id="0" name="Picture"/>
                     <pic:cNvPicPr>
                       <a:picLocks noChangeArrowheads="1" noChangeAspect="1"/>
                     </pic:cNvPicPr>
@@ -171,7 +179,7 @@
                   <pic:spPr bwMode="auto">
                     <a:xfrm>
                       <a:off x="0" y="0"/>
-                      <a:ext cx="5334000" cy="6096000"/>
+                      <a:ext cx="4620126" cy="5544151"/>
                     </a:xfrm>
                     <a:prstGeom prst="rect">
                       <a:avLst/>
@@ -195,7 +203,62 @@
         <w:pStyle w:val="ImageCaption"/>
       </w:pPr>
       <w:r>
-        <w:t xml:space="preserve">Figure 2: Number of stream miles for the estimated likelihood of a change in discharge as inflating, remaining stable, or diminishing under anthropogenic conditions. Likelihoods were estimated for different climate scenarios for years that were dry, normal, or wet.</w:t>
+        <w:t xml:space="preserve">Figure 1: Percent stream miles for the estimated discharge (&lt; 1 cfs, 1 - 10 cfs, 10 - 100 cfs, &gt; 100 cfs) under reference conditions. Discharges were also estimated for different climate scenarios for years that were dry, normal, or wet.</w:t>
+      </w:r>
+    </w:p>
+    <w:p>
+      <w:pPr>
+        <w:pStyle w:val="FigureWithCaption"/>
+      </w:pPr>
+      <w:r>
+        <w:drawing>
+          <wp:inline>
+            <wp:extent cx="4620126" cy="5544151"/>
+            <wp:effectExtent b="0" l="0" r="0" t="0"/>
+            <wp:docPr descr="Figure 2: Percent stream miles for the estimated likelihood of a change in discharge as inflating, remaining stable, or diminishing under anthropogenic conditions. Likelihoods were estimated for different climate scenarios for years that were dry, normal, or wet." id="1" name="Picture"/>
+            <a:graphic>
+              <a:graphicData uri="http://schemas.openxmlformats.org/drawingml/2006/picture">
+                <pic:pic>
+                  <pic:nvPicPr>
+                    <pic:cNvPr descr="figs/anthroplot-1.png" id="0" name="Picture"/>
+                    <pic:cNvPicPr>
+                      <a:picLocks noChangeArrowheads="1" noChangeAspect="1"/>
+                    </pic:cNvPicPr>
+                  </pic:nvPicPr>
+                  <pic:blipFill>
+                    <a:blip r:embed="rId23"/>
+                    <a:stretch>
+                      <a:fillRect/>
+                    </a:stretch>
+                  </pic:blipFill>
+                  <pic:spPr bwMode="auto">
+                    <a:xfrm>
+                      <a:off x="0" y="0"/>
+                      <a:ext cx="4620126" cy="5544151"/>
+                    </a:xfrm>
+                    <a:prstGeom prst="rect">
+                      <a:avLst/>
+                    </a:prstGeom>
+                    <a:noFill/>
+                    <a:ln w="9525">
+                      <a:noFill/>
+                      <a:headEnd/>
+                      <a:tailEnd/>
+                    </a:ln>
+                  </pic:spPr>
+                </pic:pic>
+              </a:graphicData>
+            </a:graphic>
+          </wp:inline>
+        </w:drawing>
+      </w:r>
+    </w:p>
+    <w:p>
+      <w:pPr>
+        <w:pStyle w:val="ImageCaption"/>
+      </w:pPr>
+      <w:r>
+        <w:t xml:space="preserve">Figure 2: Percent stream miles for the estimated likelihood of a change in discharge as inflating, remaining stable, or diminishing under anthropogenic conditions. Likelihoods were estimated for different climate scenarios for years that were dry, normal, or wet.</w:t>
       </w:r>
     </w:p>
     <w:sectPr/>
@@ -306,7 +369,7 @@
     </w:lvl>
   </w:abstractNum>
   <w:abstractNum w:abstractNumId="990">
-    <w:nsid w:val="b94179ef"/>
+    <w:nsid w:val="db4fc76f"/>
     <w:multiLevelType w:val="multilevel"/>
     <w:lvl w:ilvl="0">
       <w:numFmt w:val="bullet"/>

</xml_diff>